<commit_message>
Added autophagy knockdown data to manuscript
</commit_message>
<xml_diff>
--- a/Manuscripts/Muscle Tsc1 Aging Paper/Figure Legends.docx
+++ b/Manuscripts/Muscle Tsc1 Aging Paper/Figure Legends.docx
@@ -100,8 +100,6 @@
       <w:r>
         <w:t xml:space="preserve">C) </w:t>
       </w:r>
-      <w:bookmarkStart w:id="0" w:name="_GoBack"/>
-      <w:bookmarkEnd w:id="0"/>
       <w:r>
         <w:t>Cardiac muscle (</w:t>
       </w:r>
@@ -138,11 +136,6 @@
     </w:p>
     <w:p/>
     <w:p>
-      <w:pPr>
-        <w:rPr>
-          <w:b/>
-        </w:rPr>
-      </w:pPr>
       <w:r>
         <w:rPr>
           <w:b/>
@@ -167,6 +160,83 @@
           <w:b/>
         </w:rPr>
         <w:t xml:space="preserve">in Drosophila muscles shortens lifespan. </w:t>
+      </w:r>
+      <w:r>
+        <w:rPr>
+          <w:b/>
+        </w:rPr>
+        <w:t xml:space="preserve"> </w:t>
+      </w:r>
+      <w:r>
+        <w:t>Lifespan of s</w:t>
+      </w:r>
+      <w:r>
+        <w:t>keletal muscle (</w:t>
+      </w:r>
+      <w:r>
+        <w:rPr>
+          <w:i/>
+        </w:rPr>
+        <w:t>24B</w:t>
+      </w:r>
+      <w:r>
+        <w:t xml:space="preserve">-GAL4) driven knockdown of </w:t>
+      </w:r>
+      <w:r>
+        <w:rPr>
+          <w:i/>
+        </w:rPr>
+        <w:t>Atg5</w:t>
+      </w:r>
+      <w:r>
+        <w:t xml:space="preserve"> (A, n=</w:t>
+      </w:r>
+      <w:r>
+        <w:t>185 and 182</w:t>
+      </w:r>
+      <w:r>
+        <w:t xml:space="preserve"> for female and male </w:t>
+      </w:r>
+      <w:r>
+        <w:t xml:space="preserve">knockdown </w:t>
+      </w:r>
+      <w:r>
+        <w:t>flies respectively</w:t>
+      </w:r>
+      <w:r>
+        <w:t xml:space="preserve">), </w:t>
+      </w:r>
+      <w:r>
+        <w:rPr>
+          <w:i/>
+        </w:rPr>
+        <w:t>Atg8a</w:t>
+      </w:r>
+      <w:r>
+        <w:t xml:space="preserve"> (B, n=</w:t>
+      </w:r>
+      <w:r>
+        <w:t>134,148</w:t>
+      </w:r>
+      <w:r>
+        <w:t xml:space="preserve">) and </w:t>
+      </w:r>
+      <w:r>
+        <w:rPr>
+          <w:i/>
+        </w:rPr>
+        <w:t>Atg8b</w:t>
+      </w:r>
+      <w:r>
+        <w:t xml:space="preserve"> (C, n=</w:t>
+      </w:r>
+      <w:r>
+        <w:t>147,178</w:t>
+      </w:r>
+      <w:bookmarkStart w:id="0" w:name="_GoBack"/>
+      <w:bookmarkEnd w:id="0"/>
+      <w:r>
+        <w:t>).</w:t>
       </w:r>
     </w:p>
     <w:sectPr>

</xml_diff>